<commit_message>
Problem 3 completely done
</commit_message>
<xml_diff>
--- a/Problem 3/Problem 3.docx
+++ b/Problem 3/Problem 3.docx
@@ -33,6 +33,19 @@
       <w:r>
         <w:t>The values passed to the text/csv file were then passed into Microsoft Excel to create these stunning graphs. The colors are determined by how many iterations it took to converge.</w:t>
       </w:r>
+      <w:r>
+        <w:t xml:space="preserve"> Feel free to look through the excel file for the actual data and the </w:t>
+      </w:r>
+      <w:proofErr w:type="spellStart"/>
+      <w:r>
+        <w:t>Prob</w:t>
+      </w:r>
+      <w:proofErr w:type="spellEnd"/>
+      <w:r>
+        <w:t xml:space="preserve"> 3 Files for all the individual data files that the program wrote.</w:t>
+      </w:r>
+      <w:bookmarkStart w:id="0" w:name="_GoBack"/>
+      <w:bookmarkEnd w:id="0"/>
     </w:p>
     <w:p/>
     <w:p>
@@ -96,7 +109,6 @@
         <w:rPr>
           <w:noProof/>
         </w:rPr>
-        <w:lastRenderedPageBreak/>
         <w:drawing>
           <wp:anchor distT="0" distB="0" distL="114300" distR="114300" simplePos="0" relativeHeight="251659264" behindDoc="0" locked="0" layoutInCell="1" allowOverlap="1" wp14:anchorId="687CDDFB" wp14:editId="195CE4AA">
             <wp:simplePos x="0" y="0"/>
@@ -234,12 +246,12 @@
         </w:numPr>
       </w:pPr>
       <w:r>
+        <w:lastRenderedPageBreak/>
         <w:t>P2 = 2.5</w:t>
       </w:r>
     </w:p>
     <w:p>
       <w:r>
-        <w:lastRenderedPageBreak/>
         <w:t>The resulting matrix for p1 is (A-</w:t>
       </w:r>
       <w:r>
@@ -335,28 +347,14 @@
         <w:t xml:space="preserve"> </w:t>
       </w:r>
       <w:r>
-        <w:t>W</w:t>
-      </w:r>
-      <w:r>
-        <w:t xml:space="preserve">hen nonlinear problems are considered, errors are introduced in the process of linearization. Thus, it is important to consider not only the matrix of the system, but also some class of perturbed matrices </w:t>
-      </w:r>
-      <w:r>
-        <w:t>associated</w:t>
-      </w:r>
-      <w:r>
-        <w:t xml:space="preserve"> with it.</w:t>
+        <w:t>When nonlinear problems are considered, errors are introduced in the process of linearization. Thus, it is important to consider not only the matrix of the system, but also some class of perturbed matrices associated with it.</w:t>
       </w:r>
       <w:r>
         <w:t xml:space="preserve"> </w:t>
       </w:r>
       <w:r>
-        <w:t>Since we are not using these full matrices though are using the max and min to calculate “3”, only the positive value of p2 allows the power method to converge to out expected value</w:t>
+        <w:t>Since we are not using these full matrices though are using the max and min to calculate “3”, only the positive value of p2 allows the power method to converge to out expected value.</w:t>
       </w:r>
-      <w:r>
-        <w:t>.</w:t>
-      </w:r>
-      <w:bookmarkStart w:id="0" w:name="_GoBack"/>
-      <w:bookmarkEnd w:id="0"/>
     </w:p>
     <w:sectPr>
       <w:headerReference w:type="default" r:id="rId9"/>
@@ -3053,12 +3051,12 @@
           <c:showPercent val="0"/>
           <c:showBubbleSize val="0"/>
         </c:dLbls>
-        <c:axId val="286342576"/>
-        <c:axId val="286343360"/>
+        <c:axId val="389010256"/>
+        <c:axId val="389013784"/>
         <c:extLst/>
       </c:scatterChart>
       <c:valAx>
-        <c:axId val="286342576"/>
+        <c:axId val="389010256"/>
         <c:scaling>
           <c:orientation val="minMax"/>
         </c:scaling>
@@ -3170,12 +3168,12 @@
             <a:endParaRPr lang="en-US"/>
           </a:p>
         </c:txPr>
-        <c:crossAx val="286343360"/>
+        <c:crossAx val="389013784"/>
         <c:crosses val="autoZero"/>
         <c:crossBetween val="midCat"/>
       </c:valAx>
       <c:valAx>
-        <c:axId val="286343360"/>
+        <c:axId val="389013784"/>
         <c:scaling>
           <c:orientation val="minMax"/>
         </c:scaling>
@@ -3287,7 +3285,7 @@
             <a:endParaRPr lang="en-US"/>
           </a:p>
         </c:txPr>
-        <c:crossAx val="286342576"/>
+        <c:crossAx val="389010256"/>
         <c:crosses val="autoZero"/>
         <c:crossBetween val="midCat"/>
       </c:valAx>
@@ -5475,12 +5473,12 @@
           <c:showPercent val="0"/>
           <c:showBubbleSize val="0"/>
         </c:dLbls>
-        <c:axId val="279926640"/>
-        <c:axId val="279927032"/>
+        <c:axId val="389008296"/>
+        <c:axId val="347429936"/>
         <c:extLst/>
       </c:scatterChart>
       <c:valAx>
-        <c:axId val="279926640"/>
+        <c:axId val="389008296"/>
         <c:scaling>
           <c:orientation val="minMax"/>
         </c:scaling>
@@ -5592,12 +5590,12 @@
             <a:endParaRPr lang="en-US"/>
           </a:p>
         </c:txPr>
-        <c:crossAx val="279927032"/>
+        <c:crossAx val="347429936"/>
         <c:crosses val="autoZero"/>
         <c:crossBetween val="midCat"/>
       </c:valAx>
       <c:valAx>
-        <c:axId val="279927032"/>
+        <c:axId val="347429936"/>
         <c:scaling>
           <c:orientation val="minMax"/>
         </c:scaling>
@@ -5709,7 +5707,7 @@
             <a:endParaRPr lang="en-US"/>
           </a:p>
         </c:txPr>
-        <c:crossAx val="279926640"/>
+        <c:crossAx val="389008296"/>
         <c:crosses val="autoZero"/>
         <c:crossBetween val="midCat"/>
       </c:valAx>

</xml_diff>